<commit_message>
Update binary files for document revisions
</commit_message>
<xml_diff>
--- a/2/5/Отчет_5.docx
+++ b/2/5/Отчет_5.docx
@@ -290,13 +290,22 @@
         <w:p>
           <w:pPr>
             <w:pStyle w:val="TOCHeading"/>
-            <w:rPr/>
+            <w:jc w:val="center"/>
+            <w:rPr>
+              <w:rFonts w:ascii="Times New Roman" w:hAnsi="Times New Roman"/>
+              <w:sz w:val="32"/>
+              <w:szCs w:val="32"/>
+            </w:rPr>
           </w:pPr>
           <w:r>
             <w:br w:type="page"/>
           </w:r>
           <w:r>
-            <w:rPr/>
+            <w:rPr>
+              <w:rFonts w:ascii="Times New Roman" w:hAnsi="Times New Roman"/>
+              <w:sz w:val="32"/>
+              <w:szCs w:val="32"/>
+            </w:rPr>
             <w:t>Содержание</w:t>
           </w:r>
         </w:p>
@@ -315,12 +324,16 @@
           <w:r>
             <w:rPr>
               <w:rStyle w:val="IndexLink"/>
+              <w:sz w:val="28"/>
+              <w:szCs w:val="28"/>
             </w:rPr>
             <w:instrText xml:space="preserve"> TOC \f \o "1-9" \h</w:instrText>
           </w:r>
           <w:r>
             <w:rPr>
               <w:rStyle w:val="IndexLink"/>
+              <w:sz w:val="28"/>
+              <w:szCs w:val="28"/>
             </w:rPr>
             <w:fldChar w:fldCharType="separate"/>
           </w:r>
@@ -328,12 +341,16 @@
             <w:r>
               <w:rPr>
                 <w:rStyle w:val="IndexLink"/>
+                <w:sz w:val="28"/>
+                <w:szCs w:val="28"/>
               </w:rPr>
               <w:t xml:space="preserve"> </w:t>
             </w:r>
             <w:r>
               <w:rPr>
                 <w:rStyle w:val="IndexLink"/>
+                <w:sz w:val="28"/>
+                <w:szCs w:val="28"/>
               </w:rPr>
               <w:t>Введение</w:t>
               <w:tab/>
@@ -354,12 +371,16 @@
             <w:r>
               <w:rPr>
                 <w:rStyle w:val="IndexLink"/>
+                <w:sz w:val="28"/>
+                <w:szCs w:val="28"/>
               </w:rPr>
               <w:t xml:space="preserve"> </w:t>
             </w:r>
             <w:r>
               <w:rPr>
                 <w:rStyle w:val="IndexLink"/>
+                <w:sz w:val="28"/>
+                <w:szCs w:val="28"/>
               </w:rPr>
               <w:t>1. Постановка задачи</w:t>
               <w:tab/>
@@ -380,12 +401,16 @@
             <w:r>
               <w:rPr>
                 <w:rStyle w:val="IndexLink"/>
+                <w:sz w:val="28"/>
+                <w:szCs w:val="28"/>
               </w:rPr>
               <w:t xml:space="preserve"> </w:t>
             </w:r>
             <w:r>
               <w:rPr>
                 <w:rStyle w:val="IndexLink"/>
+                <w:sz w:val="28"/>
+                <w:szCs w:val="28"/>
               </w:rPr>
               <w:t>2. Руководство пользователя</w:t>
               <w:tab/>
@@ -406,14 +431,18 @@
             <w:r>
               <w:rPr>
                 <w:rStyle w:val="IndexLink"/>
+                <w:sz w:val="28"/>
+                <w:szCs w:val="28"/>
               </w:rPr>
               <w:t xml:space="preserve"> </w:t>
             </w:r>
             <w:r>
               <w:rPr>
                 <w:rStyle w:val="IndexLink"/>
+                <w:sz w:val="28"/>
+                <w:szCs w:val="28"/>
               </w:rPr>
-              <w:t>3 Руководство программиста</w:t>
+              <w:t>3. Руководство программиста</w:t>
               <w:tab/>
               <w:t>7</w:t>
             </w:r>
@@ -432,12 +461,16 @@
             <w:r>
               <w:rPr>
                 <w:rStyle w:val="IndexLink"/>
+                <w:sz w:val="28"/>
+                <w:szCs w:val="28"/>
               </w:rPr>
               <w:t xml:space="preserve"> </w:t>
             </w:r>
             <w:r>
               <w:rPr>
                 <w:rStyle w:val="IndexLink"/>
+                <w:sz w:val="28"/>
+                <w:szCs w:val="28"/>
               </w:rPr>
               <w:t>3.1 Структура программы</w:t>
               <w:tab/>
@@ -458,12 +491,16 @@
             <w:r>
               <w:rPr>
                 <w:rStyle w:val="IndexLink"/>
+                <w:sz w:val="28"/>
+                <w:szCs w:val="28"/>
               </w:rPr>
               <w:t xml:space="preserve"> </w:t>
             </w:r>
             <w:r>
               <w:rPr>
                 <w:rStyle w:val="IndexLink"/>
+                <w:sz w:val="28"/>
+                <w:szCs w:val="28"/>
               </w:rPr>
               <w:t>3.2 Структура данных</w:t>
               <w:tab/>
@@ -484,12 +521,16 @@
             <w:r>
               <w:rPr>
                 <w:rStyle w:val="IndexLink"/>
+                <w:sz w:val="28"/>
+                <w:szCs w:val="28"/>
               </w:rPr>
               <w:t xml:space="preserve"> </w:t>
             </w:r>
             <w:r>
               <w:rPr>
                 <w:rStyle w:val="IndexLink"/>
+                <w:sz w:val="28"/>
+                <w:szCs w:val="28"/>
               </w:rPr>
               <w:t>3.3 Алгоритм отбора монет</w:t>
               <w:tab/>
@@ -510,12 +551,16 @@
             <w:r>
               <w:rPr>
                 <w:rStyle w:val="IndexLink"/>
+                <w:sz w:val="28"/>
+                <w:szCs w:val="28"/>
               </w:rPr>
               <w:t xml:space="preserve"> </w:t>
             </w:r>
             <w:r>
               <w:rPr>
                 <w:rStyle w:val="IndexLink"/>
+                <w:sz w:val="28"/>
+                <w:szCs w:val="28"/>
               </w:rPr>
               <w:t>Заключение</w:t>
               <w:tab/>
@@ -536,12 +581,16 @@
             <w:r>
               <w:rPr>
                 <w:rStyle w:val="IndexLink"/>
+                <w:sz w:val="28"/>
+                <w:szCs w:val="28"/>
               </w:rPr>
               <w:t xml:space="preserve"> </w:t>
             </w:r>
             <w:r>
               <w:rPr>
                 <w:rStyle w:val="IndexLink"/>
+                <w:sz w:val="28"/>
+                <w:szCs w:val="28"/>
               </w:rPr>
               <w:t>Список литературы</w:t>
               <w:tab/>
@@ -551,6 +600,8 @@
           <w:r>
             <w:rPr>
               <w:rStyle w:val="IndexLink"/>
+              <w:sz w:val="28"/>
+              <w:szCs w:val="28"/>
             </w:rPr>
             <w:fldChar w:fldCharType="end"/>
           </w:r>
@@ -617,15 +668,23 @@
           <w:szCs w:val="28"/>
         </w:rPr>
         <w:tab/>
-        <w:t xml:space="preserve">В работе рассматривается решение задачи разработки прикладной программы </w:t>
-      </w:r>
-      <w:r>
-        <w:rPr>
-          <w:rFonts w:ascii="Times New Roman" w:hAnsi="Times New Roman"/>
-          <w:sz w:val="28"/>
-          <w:szCs w:val="28"/>
-        </w:rPr>
-        <w:t>отбора предметов коллекции, год создания которых не превосходит заданное значение и стоимость которыз не меньше чем указанное значение.</w:t>
+        <w:t>В работе рассматривается решение задачи разработки прикладной программы отбора предметов коллекции, год создания которых не превосходит заданное значение и стоимость которы</w:t>
+      </w:r>
+      <w:r>
+        <w:rPr>
+          <w:rFonts w:ascii="Times New Roman" w:hAnsi="Times New Roman"/>
+          <w:sz w:val="28"/>
+          <w:szCs w:val="28"/>
+        </w:rPr>
+        <w:t>х</w:t>
+      </w:r>
+      <w:r>
+        <w:rPr>
+          <w:rFonts w:ascii="Times New Roman" w:hAnsi="Times New Roman"/>
+          <w:sz w:val="28"/>
+          <w:szCs w:val="28"/>
+        </w:rPr>
+        <w:t xml:space="preserve"> не меньше чем указанное значение.</w:t>
       </w:r>
     </w:p>
     <w:p>
@@ -781,23 +840,7 @@
           <w:szCs w:val="28"/>
         </w:rPr>
         <w:tab/>
-        <w:t xml:space="preserve">Рассматривается модель информации о </w:t>
-      </w:r>
-      <w:r>
-        <w:rPr>
-          <w:rFonts w:ascii="Times New Roman" w:hAnsi="Times New Roman"/>
-          <w:sz w:val="28"/>
-          <w:szCs w:val="28"/>
-        </w:rPr>
-        <w:t>коллекции монет</w:t>
-      </w:r>
-      <w:r>
-        <w:rPr>
-          <w:rFonts w:ascii="Times New Roman" w:hAnsi="Times New Roman"/>
-          <w:sz w:val="28"/>
-          <w:szCs w:val="28"/>
-        </w:rPr>
-        <w:t>. Описание монеты представлено совокупностью свойств: название, стоимость, год создания. В области программной реализации модель монеты имеет вид структурного типа данных.</w:t>
+        <w:t>Рассматривается модель информации о коллекции монет. Описание монеты представлено совокупностью свойств: название, стоимость, год создания. В области программной реализации модель монеты имеет вид структурного типа данных.</w:t>
       </w:r>
     </w:p>
     <w:p>
@@ -907,23 +950,7 @@
           <w:szCs w:val="28"/>
         </w:rPr>
         <w:tab/>
-        <w:t>Задан определенный набор монет. Требуется найти все монеты, год создания которых, не превосх</w:t>
-      </w:r>
-      <w:r>
-        <w:rPr>
-          <w:rFonts w:ascii="Times New Roman" w:hAnsi="Times New Roman"/>
-          <w:sz w:val="28"/>
-          <w:szCs w:val="28"/>
-        </w:rPr>
-        <w:t>одит заданное значение и стоимость которых не меньше чем указанное значение</w:t>
-      </w:r>
-      <w:r>
-        <w:rPr>
-          <w:rFonts w:ascii="Times New Roman" w:hAnsi="Times New Roman"/>
-          <w:sz w:val="28"/>
-          <w:szCs w:val="28"/>
-        </w:rPr>
-        <w:t>, и вывести их параметры на стандартное устройство.</w:t>
+        <w:t>Задан определенный набор монет. Требуется найти все монеты, год создания которых, не превосходит заданное значение и стоимость которых не меньше чем указанное значение, и вывести их параметры на стандартное устройство.</w:t>
       </w:r>
       <w:r>
         <w:br w:type="page"/>
@@ -969,7 +996,7 @@
           <w:szCs w:val="28"/>
         </w:rPr>
         <w:tab/>
-        <w:t>Программа предназначена для определения точек, выходяших за предел окружности, в режиме диалога с пользователем.</w:t>
+        <w:t>Программа предназначена для отбора монет из заданной ранее коллекции, по заданным пользователем параметрам, в режиме диалога с пользователем.</w:t>
       </w:r>
     </w:p>
     <w:p>
@@ -1075,23 +1102,7 @@
           <w:szCs w:val="28"/>
         </w:rPr>
         <w:tab/>
-        <w:t xml:space="preserve">Сначала пользователю предлагается указать </w:t>
-      </w:r>
-      <w:r>
-        <w:rPr>
-          <w:rFonts w:ascii="Times New Roman" w:hAnsi="Times New Roman"/>
-          <w:sz w:val="28"/>
-          <w:szCs w:val="28"/>
-        </w:rPr>
-        <w:t>количество монет в коллекции</w:t>
-      </w:r>
-      <w:r>
-        <w:rPr>
-          <w:rFonts w:ascii="Times New Roman" w:hAnsi="Times New Roman"/>
-          <w:sz w:val="28"/>
-          <w:szCs w:val="28"/>
-        </w:rPr>
-        <w:t>:</w:t>
+        <w:t>Сначала пользователю предлагается указать количество монет в коллекции:</w:t>
       </w:r>
     </w:p>
     <w:p>
@@ -1137,23 +1148,7 @@
           <w:szCs w:val="28"/>
         </w:rPr>
         <w:tab/>
-        <w:t xml:space="preserve">После этого у пользователя запрашиваются </w:t>
-      </w:r>
-      <w:r>
-        <w:rPr>
-          <w:rFonts w:ascii="Times New Roman" w:hAnsi="Times New Roman"/>
-          <w:sz w:val="28"/>
-          <w:szCs w:val="28"/>
-        </w:rPr>
-        <w:t>параметры каждой монеты из коллекции, а именно название, цена, год выпуска</w:t>
-      </w:r>
-      <w:r>
-        <w:rPr>
-          <w:rFonts w:ascii="Times New Roman" w:hAnsi="Times New Roman"/>
-          <w:sz w:val="28"/>
-          <w:szCs w:val="28"/>
-        </w:rPr>
-        <w:t>:</w:t>
+        <w:t>После этого у пользователя запрашиваются параметры каждой монеты из коллекции, а именно название, цена, год выпуска:</w:t>
       </w:r>
     </w:p>
     <w:p>
@@ -1176,31 +1171,7 @@
           <w:sz w:val="28"/>
           <w:szCs w:val="28"/>
         </w:rPr>
-        <w:t xml:space="preserve">Enter </w:t>
-      </w:r>
-      <w:r>
-        <w:rPr>
-          <w:rFonts w:ascii="Consolas" w:hAnsi="Consolas"/>
-          <w:sz w:val="28"/>
-          <w:szCs w:val="28"/>
-        </w:rPr>
-        <w:t xml:space="preserve">name for the coin </w:t>
-      </w:r>
-      <w:r>
-        <w:rPr>
-          <w:rFonts w:ascii="Consolas" w:hAnsi="Consolas"/>
-          <w:sz w:val="28"/>
-          <w:szCs w:val="28"/>
-        </w:rPr>
-        <w:t>#</w:t>
-      </w:r>
-      <w:r>
-        <w:rPr>
-          <w:rFonts w:ascii="Consolas" w:hAnsi="Consolas"/>
-          <w:sz w:val="28"/>
-          <w:szCs w:val="28"/>
-        </w:rPr>
-        <w:t>:</w:t>
+        <w:t>Enter name for the coin #:</w:t>
       </w:r>
     </w:p>
     <w:p>
@@ -1223,23 +1194,7 @@
           <w:sz w:val="28"/>
           <w:szCs w:val="28"/>
         </w:rPr>
-        <w:t xml:space="preserve">Enter price for the coin </w:t>
-      </w:r>
-      <w:r>
-        <w:rPr>
-          <w:rFonts w:ascii="Consolas" w:hAnsi="Consolas"/>
-          <w:sz w:val="28"/>
-          <w:szCs w:val="28"/>
-        </w:rPr>
-        <w:t>#</w:t>
-      </w:r>
-      <w:r>
-        <w:rPr>
-          <w:rFonts w:ascii="Consolas" w:hAnsi="Consolas"/>
-          <w:sz w:val="28"/>
-          <w:szCs w:val="28"/>
-        </w:rPr>
-        <w:t>:</w:t>
+        <w:t>Enter price for the coin #:</w:t>
       </w:r>
     </w:p>
     <w:p>
@@ -1262,23 +1217,7 @@
           <w:sz w:val="28"/>
           <w:szCs w:val="28"/>
         </w:rPr>
-        <w:t xml:space="preserve">Enter year for the coin </w:t>
-      </w:r>
-      <w:r>
-        <w:rPr>
-          <w:rFonts w:ascii="Consolas" w:hAnsi="Consolas"/>
-          <w:sz w:val="28"/>
-          <w:szCs w:val="28"/>
-        </w:rPr>
-        <w:t>#</w:t>
-      </w:r>
-      <w:r>
-        <w:rPr>
-          <w:rFonts w:ascii="Consolas" w:hAnsi="Consolas"/>
-          <w:sz w:val="28"/>
-          <w:szCs w:val="28"/>
-        </w:rPr>
-        <w:t>:</w:t>
+        <w:t>Enter year for the coin #:</w:t>
       </w:r>
     </w:p>
     <w:p>
@@ -1368,29 +1307,7 @@
           <w:szCs w:val="28"/>
           <w:lang w:val="en-US" w:eastAsia="zh-CN" w:bidi="hi-IN"/>
         </w:rPr>
-        <w:t xml:space="preserve">Enter a price </w:t>
-      </w:r>
-      <w:r>
-        <w:rPr>
-          <w:rFonts w:eastAsia="Songti SC" w:cs="Arial Unicode MS" w:ascii="Consolas" w:hAnsi="Consolas"/>
-          <w:color w:val="auto"/>
-          <w:kern w:val="2"/>
-          <w:sz w:val="28"/>
-          <w:szCs w:val="28"/>
-          <w:lang w:val="en-US" w:eastAsia="zh-CN" w:bidi="hi-IN"/>
-        </w:rPr>
-        <w:t>(</w:t>
-      </w:r>
-      <w:r>
-        <w:rPr>
-          <w:rFonts w:eastAsia="Songti SC" w:cs="Arial Unicode MS" w:ascii="Consolas" w:hAnsi="Consolas"/>
-          <w:color w:val="auto"/>
-          <w:kern w:val="2"/>
-          <w:sz w:val="28"/>
-          <w:szCs w:val="28"/>
-          <w:lang w:val="en-US" w:eastAsia="zh-CN" w:bidi="hi-IN"/>
-        </w:rPr>
-        <w:t>coins with this price or higher will be considered):</w:t>
+        <w:t>Enter a price (coins with this price or higher will be considered):</w:t>
       </w:r>
     </w:p>
     <w:p>
@@ -1467,27 +1384,7 @@
           <w:sz w:val="28"/>
           <w:szCs w:val="28"/>
         </w:rPr>
-        <w:t>(</w:t>
-      </w:r>
-      <w:r>
-        <w:rPr>
-          <w:rFonts w:ascii="Consolas" w:hAnsi="Consolas"/>
-          <w:i/>
-          <w:iCs/>
-          <w:sz w:val="28"/>
-          <w:szCs w:val="28"/>
-        </w:rPr>
-        <w:t>#. Name Price Year</w:t>
-      </w:r>
-      <w:r>
-        <w:rPr>
-          <w:rFonts w:ascii="Consolas" w:hAnsi="Consolas"/>
-          <w:i/>
-          <w:iCs/>
-          <w:sz w:val="28"/>
-          <w:szCs w:val="28"/>
-        </w:rPr>
-        <w:t>)</w:t>
+        <w:t>(#. Name Price Year)</w:t>
       </w:r>
     </w:p>
     <w:p>
@@ -1514,27 +1411,7 @@
           <w:sz w:val="28"/>
           <w:szCs w:val="28"/>
         </w:rPr>
-        <w:t>(</w:t>
-      </w:r>
-      <w:r>
-        <w:rPr>
-          <w:rFonts w:ascii="Consolas" w:hAnsi="Consolas"/>
-          <w:i/>
-          <w:iCs/>
-          <w:sz w:val="28"/>
-          <w:szCs w:val="28"/>
-        </w:rPr>
-        <w:t>#. Name Price Year</w:t>
-      </w:r>
-      <w:r>
-        <w:rPr>
-          <w:rFonts w:ascii="Consolas" w:hAnsi="Consolas"/>
-          <w:i/>
-          <w:iCs/>
-          <w:sz w:val="28"/>
-          <w:szCs w:val="28"/>
-        </w:rPr>
-        <w:t>)</w:t>
+        <w:t>(#. Name Price Year)</w:t>
       </w:r>
     </w:p>
     <w:p>
@@ -1556,23 +1433,7 @@
           <w:szCs w:val="28"/>
         </w:rPr>
         <w:tab/>
-        <w:t xml:space="preserve">Если подходящих </w:t>
-      </w:r>
-      <w:r>
-        <w:rPr>
-          <w:rFonts w:ascii="Times New Roman" w:hAnsi="Times New Roman"/>
-          <w:sz w:val="28"/>
-          <w:szCs w:val="28"/>
-        </w:rPr>
-        <w:t>монет</w:t>
-      </w:r>
-      <w:r>
-        <w:rPr>
-          <w:rFonts w:ascii="Times New Roman" w:hAnsi="Times New Roman"/>
-          <w:sz w:val="28"/>
-          <w:szCs w:val="28"/>
-        </w:rPr>
-        <w:t xml:space="preserve"> не найдно, выводится соответствующее сообщение:</w:t>
+        <w:t>Если подходящих монет не найдно, выводится соответствующее сообщение:</w:t>
       </w:r>
     </w:p>
     <w:p>
@@ -1641,7 +1502,7 @@
       <w:r>
         <w:rPr/>
         <w:tab/>
-        <w:t>3 Руководство программиста</w:t>
+        <w:t>3. Руководство программиста</w:t>
       </w:r>
     </w:p>
     <w:p>
@@ -1831,15 +1692,7 @@
           <w:sz w:val="28"/>
           <w:szCs w:val="28"/>
         </w:rPr>
-        <w:t xml:space="preserve"> – функция </w:t>
-      </w:r>
-      <w:r>
-        <w:rPr>
-          <w:rFonts w:ascii="Times New Roman" w:hAnsi="Times New Roman"/>
-          <w:sz w:val="28"/>
-          <w:szCs w:val="28"/>
-        </w:rPr>
-        <w:t>поиска монет в коллекции</w:t>
+        <w:t xml:space="preserve"> – функция поиска монет в коллекции</w:t>
       </w:r>
     </w:p>
     <w:p>
@@ -1933,39 +1786,7 @@
           <w:sz w:val="28"/>
           <w:szCs w:val="28"/>
         </w:rPr>
-        <w:t xml:space="preserve">. </w:t>
-      </w:r>
-      <w:r>
-        <w:rPr>
-          <w:rFonts w:ascii="Times New Roman" w:hAnsi="Times New Roman"/>
-          <w:sz w:val="28"/>
-          <w:szCs w:val="28"/>
-        </w:rPr>
-        <w:t>По условию задачи, для описания монеты, используется имя, цена и год выпуска</w:t>
-      </w:r>
-      <w:r>
-        <w:rPr>
-          <w:rFonts w:ascii="Times New Roman" w:hAnsi="Times New Roman"/>
-          <w:sz w:val="28"/>
-          <w:szCs w:val="28"/>
-        </w:rPr>
-        <w:t>, так же, включим текущий порядковый номер монеты</w:t>
-      </w:r>
-      <w:r>
-        <w:rPr>
-          <w:rFonts w:ascii="Times New Roman" w:hAnsi="Times New Roman"/>
-          <w:sz w:val="28"/>
-          <w:szCs w:val="28"/>
-        </w:rPr>
-        <w:t xml:space="preserve">. </w:t>
-      </w:r>
-      <w:r>
-        <w:rPr>
-          <w:rFonts w:ascii="Times New Roman" w:hAnsi="Times New Roman"/>
-          <w:sz w:val="28"/>
-          <w:szCs w:val="28"/>
-        </w:rPr>
-        <w:t>Таким образом получаем следующее определение структурного типа данных, для описания понтия “Монета”:</w:t>
+        <w:t>. По условию задачи, для описания монеты, используется имя, цена и год выпуска, так же, включим текущий порядковый номер монеты. Таким образом получаем следующее определение структурного типа данных, для описания понтия “Монета”:</w:t>
       </w:r>
     </w:p>
     <w:p>
@@ -2012,13 +1833,6 @@
         </w:rPr>
         <w:tab/>
         <w:tab/>
-      </w:r>
-      <w:r>
-        <w:rPr>
-          <w:rFonts w:ascii="Consolas" w:hAnsi="Consolas"/>
-          <w:sz w:val="28"/>
-          <w:szCs w:val="28"/>
-        </w:rPr>
         <w:t>int index;</w:t>
       </w:r>
     </w:p>
@@ -2128,23 +1942,7 @@
           <w:szCs w:val="28"/>
         </w:rPr>
         <w:tab/>
-        <w:t xml:space="preserve">Для представления </w:t>
-      </w:r>
-      <w:r>
-        <w:rPr>
-          <w:rFonts w:ascii="Times New Roman" w:hAnsi="Times New Roman"/>
-          <w:sz w:val="28"/>
-          <w:szCs w:val="28"/>
-        </w:rPr>
-        <w:t>коллекции монет</w:t>
-      </w:r>
-      <w:r>
-        <w:rPr>
-          <w:rFonts w:ascii="Times New Roman" w:hAnsi="Times New Roman"/>
-          <w:sz w:val="28"/>
-          <w:szCs w:val="28"/>
-        </w:rPr>
-        <w:t xml:space="preserve"> используем массив из элементов    </w:t>
+        <w:t xml:space="preserve">Для представления коллекции монет используем массив из элементов    </w:t>
       </w:r>
       <w:r>
         <w:rPr>
@@ -2152,63 +1950,15 @@
           <w:sz w:val="28"/>
           <w:szCs w:val="28"/>
         </w:rPr>
-        <w:t>Coin coins</w:t>
-      </w:r>
-      <w:r>
-        <w:rPr>
-          <w:rFonts w:ascii="Consolas" w:hAnsi="Consolas"/>
-          <w:sz w:val="28"/>
-          <w:szCs w:val="28"/>
-        </w:rPr>
-        <w:t>_collection</w:t>
-      </w:r>
-      <w:r>
-        <w:rPr>
-          <w:rFonts w:ascii="Consolas" w:hAnsi="Consolas"/>
-          <w:sz w:val="28"/>
-          <w:szCs w:val="28"/>
-        </w:rPr>
-        <w:t>[</w:t>
-      </w:r>
-      <w:r>
-        <w:rPr>
-          <w:rFonts w:ascii="Consolas" w:hAnsi="Consolas"/>
-          <w:sz w:val="28"/>
-          <w:szCs w:val="28"/>
-        </w:rPr>
-        <w:t>coin_count</w:t>
-      </w:r>
-      <w:r>
-        <w:rPr>
-          <w:rFonts w:ascii="Consolas" w:hAnsi="Consolas"/>
-          <w:sz w:val="28"/>
-          <w:szCs w:val="28"/>
-        </w:rPr>
-        <w:t>]</w:t>
-      </w:r>
-      <w:r>
-        <w:rPr>
-          <w:rFonts w:ascii="Times New Roman" w:hAnsi="Times New Roman"/>
-          <w:sz w:val="28"/>
-          <w:szCs w:val="28"/>
-        </w:rPr>
-        <w:t xml:space="preserve">. Максимально допустимое количество элементов в массиве ограничим целочисленной </w:t>
-      </w:r>
-      <w:r>
-        <w:rPr>
-          <w:rFonts w:ascii="Times New Roman" w:hAnsi="Times New Roman"/>
-          <w:sz w:val="28"/>
-          <w:szCs w:val="28"/>
-        </w:rPr>
-        <w:t>переменной</w:t>
-      </w:r>
-      <w:r>
-        <w:rPr>
-          <w:rFonts w:ascii="Times New Roman" w:hAnsi="Times New Roman"/>
-          <w:sz w:val="28"/>
-          <w:szCs w:val="28"/>
-        </w:rPr>
-        <w:t xml:space="preserve"> </w:t>
+        <w:t>Coin coins_collection[coin_count]</w:t>
+      </w:r>
+      <w:r>
+        <w:rPr>
+          <w:rFonts w:ascii="Times New Roman" w:hAnsi="Times New Roman"/>
+          <w:sz w:val="28"/>
+          <w:szCs w:val="28"/>
+        </w:rPr>
+        <w:t xml:space="preserve">. Максимально допустимое количество элементов в массиве ограничим целочисленной переменной </w:t>
       </w:r>
       <w:r>
         <w:rPr>
@@ -2219,29 +1969,7 @@
           <w:szCs w:val="28"/>
           <w:lang w:val="en-US" w:eastAsia="zh-CN" w:bidi="hi-IN"/>
         </w:rPr>
-        <w:t>c</w:t>
-      </w:r>
-      <w:r>
-        <w:rPr>
-          <w:rFonts w:eastAsia="Songti SC" w:cs="Arial Unicode MS" w:ascii="Consolas" w:hAnsi="Consolas"/>
-          <w:color w:val="auto"/>
-          <w:kern w:val="2"/>
-          <w:sz w:val="28"/>
-          <w:szCs w:val="28"/>
-          <w:lang w:val="en-US" w:eastAsia="zh-CN" w:bidi="hi-IN"/>
-        </w:rPr>
-        <w:t>o</w:t>
-      </w:r>
-      <w:r>
-        <w:rPr>
-          <w:rFonts w:eastAsia="Songti SC" w:cs="Arial Unicode MS" w:ascii="Consolas" w:hAnsi="Consolas"/>
-          <w:color w:val="auto"/>
-          <w:kern w:val="2"/>
-          <w:sz w:val="28"/>
-          <w:szCs w:val="28"/>
-          <w:lang w:val="en-US" w:eastAsia="zh-CN" w:bidi="hi-IN"/>
-        </w:rPr>
-        <w:t>in_count</w:t>
+        <w:t>coin_count</w:t>
       </w:r>
       <w:r>
         <w:rPr>
@@ -2410,6 +2138,16 @@
           <w:szCs w:val="26"/>
         </w:rPr>
         <w:t xml:space="preserve"> </w:t>
+      </w:r>
+      <w:r>
+        <w:rPr>
+          <w:rFonts w:ascii="Times New Roman" w:hAnsi="Times New Roman"/>
+          <w:i/>
+          <w:iCs/>
+          <w:sz w:val="26"/>
+          <w:szCs w:val="26"/>
+        </w:rPr>
+        <w:t>(</w:t>
       </w:r>
       <w:r>
         <w:rPr>
@@ -2432,7 +2170,124 @@
           <w:szCs w:val="24"/>
           <w:vertAlign w:val="baseline"/>
         </w:rPr>
-        <w:t>год_монеты[i] &lt;= (год_введенный_пользователем) &amp;&amp; (цена_монеты[i] &gt;= (цена_введенная_пользователем)</w:t>
+        <w:t>год_монеты[i]</w:t>
+      </w:r>
+      <w:r>
+        <w:rPr>
+          <w:rFonts w:ascii="Times New Roman" w:hAnsi="Times New Roman"/>
+          <w:i/>
+          <w:iCs/>
+          <w:position w:val="0"/>
+          <w:sz w:val="24"/>
+          <w:sz w:val="24"/>
+          <w:szCs w:val="24"/>
+          <w:vertAlign w:val="baseline"/>
+        </w:rPr>
+        <w:t>)</w:t>
+      </w:r>
+      <w:r>
+        <w:rPr>
+          <w:rFonts w:ascii="Times New Roman" w:hAnsi="Times New Roman"/>
+          <w:i/>
+          <w:iCs/>
+          <w:position w:val="0"/>
+          <w:sz w:val="24"/>
+          <w:sz w:val="24"/>
+          <w:szCs w:val="24"/>
+          <w:vertAlign w:val="baseline"/>
+        </w:rPr>
+        <w:t xml:space="preserve"> &lt;= (год_введенный_пользователем)</w:t>
+      </w:r>
+      <w:r>
+        <w:rPr>
+          <w:rFonts w:ascii="Times New Roman" w:hAnsi="Times New Roman"/>
+          <w:i/>
+          <w:iCs/>
+          <w:position w:val="0"/>
+          <w:sz w:val="24"/>
+          <w:sz w:val="24"/>
+          <w:szCs w:val="24"/>
+          <w:vertAlign w:val="baseline"/>
+        </w:rPr>
+        <w:t>)</w:t>
+      </w:r>
+      <w:r>
+        <w:rPr>
+          <w:rFonts w:ascii="Times New Roman" w:hAnsi="Times New Roman"/>
+          <w:i/>
+          <w:iCs/>
+          <w:position w:val="0"/>
+          <w:sz w:val="24"/>
+          <w:sz w:val="24"/>
+          <w:szCs w:val="24"/>
+          <w:vertAlign w:val="baseline"/>
+        </w:rPr>
+        <w:t xml:space="preserve"> &amp;&amp; </w:t>
+      </w:r>
+      <w:r>
+        <w:rPr>
+          <w:rFonts w:ascii="Times New Roman" w:hAnsi="Times New Roman"/>
+          <w:i/>
+          <w:iCs/>
+          <w:position w:val="0"/>
+          <w:sz w:val="24"/>
+          <w:sz w:val="24"/>
+          <w:szCs w:val="24"/>
+          <w:vertAlign w:val="baseline"/>
+        </w:rPr>
+        <w:t>(</w:t>
+      </w:r>
+      <w:r>
+        <w:rPr>
+          <w:rFonts w:ascii="Times New Roman" w:hAnsi="Times New Roman"/>
+          <w:i/>
+          <w:iCs/>
+          <w:position w:val="0"/>
+          <w:sz w:val="24"/>
+          <w:sz w:val="24"/>
+          <w:szCs w:val="24"/>
+          <w:vertAlign w:val="baseline"/>
+        </w:rPr>
+        <w:t>(цена_монеты[i]</w:t>
+      </w:r>
+      <w:r>
+        <w:rPr>
+          <w:rFonts w:ascii="Times New Roman" w:hAnsi="Times New Roman"/>
+          <w:i/>
+          <w:iCs/>
+          <w:position w:val="0"/>
+          <w:sz w:val="24"/>
+          <w:sz w:val="24"/>
+          <w:szCs w:val="24"/>
+          <w:vertAlign w:val="baseline"/>
+        </w:rPr>
+        <w:t>)</w:t>
+      </w:r>
+      <w:r>
+        <w:rPr>
+          <w:rFonts w:ascii="Times New Roman" w:hAnsi="Times New Roman"/>
+          <w:i/>
+          <w:iCs/>
+          <w:position w:val="0"/>
+          <w:sz w:val="24"/>
+          <w:sz w:val="24"/>
+          <w:szCs w:val="24"/>
+          <w:vertAlign w:val="baseline"/>
+        </w:rPr>
+        <w:t xml:space="preserve"> &gt;= (цена_введенная_пользователем)</w:t>
+      </w:r>
+      <w:r>
+        <w:rPr>
+          <w:rFonts w:ascii="Times New Roman" w:hAnsi="Times New Roman"/>
+          <w:i/>
+          <w:iCs/>
+          <w:position w:val="0"/>
+          <w:sz w:val="26"/>
+          <w:sz w:val="26"/>
+          <w:szCs w:val="26"/>
+          <w:vertAlign w:val="baseline"/>
+        </w:rPr>
+        <w:t>)</w:t>
       </w:r>
     </w:p>
     <w:p>
@@ -2453,15 +2308,7 @@
           <w:szCs w:val="28"/>
         </w:rPr>
         <w:tab/>
-        <w:t xml:space="preserve">Если текущая монета удволетворяет условию, значение логического выражения – ИСТИНА, в таком случае данные об этой монете </w:t>
-      </w:r>
-      <w:r>
-        <w:rPr>
-          <w:rFonts w:ascii="Times New Roman" w:hAnsi="Times New Roman"/>
-          <w:sz w:val="28"/>
-          <w:szCs w:val="28"/>
-        </w:rPr>
-        <w:t xml:space="preserve">добавляются в вспомогательный массив </w:t>
+        <w:t xml:space="preserve">Если текущая монета удволетворяет условию, значение логического выражения – ИСТИНА, в таком случае данные об этой монете добавляются в вспомогательный массив </w:t>
       </w:r>
       <w:r>
         <w:rPr>
@@ -3403,6 +3250,7 @@
       <w:pPr>
         <w:pStyle w:val="BodyText"/>
         <w:bidi w:val="0"/>
+        <w:spacing w:before="0" w:after="140"/>
         <w:jc w:val="center"/>
         <w:rPr>
           <w:rFonts w:ascii="Times New Roman" w:hAnsi="Times New Roman"/>
@@ -7408,8 +7256,8 @@
       <w:bCs/>
     </w:rPr>
   </w:style>
-  <w:style w:type="character" w:styleId="Bulletsuser">
-    <w:name w:val="Bullets (user)"/>
+  <w:style w:type="character" w:styleId="Bullets">
+    <w:name w:val="Bullets"/>
     <w:qFormat/>
     <w:rPr>
       <w:rFonts w:ascii="OpenSymbol" w:hAnsi="OpenSymbol" w:eastAsia="OpenSymbol" w:cs="OpenSymbol"/>
@@ -7432,8 +7280,8 @@
     <w:qFormat/>
     <w:rPr/>
   </w:style>
-  <w:style w:type="character" w:styleId="Bullets">
-    <w:name w:val="Bullets"/>
+  <w:style w:type="character" w:styleId="Bulletsuser">
+    <w:name w:val="Bullets (user)"/>
     <w:qFormat/>
     <w:rPr>
       <w:rFonts w:ascii="OpenSymbol" w:hAnsi="OpenSymbol" w:eastAsia="OpenSymbol" w:cs="OpenSymbol"/>

</xml_diff>